<commit_message>
Added test case 6
</commit_message>
<xml_diff>
--- a/Get-CurrentTimeZone TestCases.docx
+++ b/Get-CurrentTimeZone TestCases.docx
@@ -7355,6 +7355,1605 @@
         </w:rPr>
       </w:pPr>
     </w:p>
+    <w:p>
+      <w:pPr>
+        <w:rPr>
+          <w:rFonts w:cstheme="minorHAnsi"/>
+        </w:rPr>
+      </w:pPr>
+    </w:p>
+    <w:p>
+      <w:pPr>
+        <w:rPr>
+          <w:rFonts w:cstheme="minorHAnsi"/>
+        </w:rPr>
+      </w:pPr>
+    </w:p>
+    <w:tbl>
+      <w:tblPr>
+        <w:tblW w:w="14268" w:type="dxa"/>
+        <w:tblLook w:val="04A0" w:firstRow="1" w:lastRow="0" w:firstColumn="1" w:lastColumn="0" w:noHBand="0" w:noVBand="1"/>
+      </w:tblPr>
+      <w:tblGrid>
+        <w:gridCol w:w="1418"/>
+        <w:gridCol w:w="1178"/>
+        <w:gridCol w:w="1297"/>
+        <w:gridCol w:w="1298"/>
+        <w:gridCol w:w="1296"/>
+        <w:gridCol w:w="1298"/>
+        <w:gridCol w:w="1296"/>
+        <w:gridCol w:w="1296"/>
+        <w:gridCol w:w="1297"/>
+        <w:gridCol w:w="1296"/>
+        <w:gridCol w:w="1298"/>
+      </w:tblGrid>
+      <w:tr>
+        <w:trPr>
+          <w:trHeight w:val="295"/>
+        </w:trPr>
+        <w:tc>
+          <w:tcPr>
+            <w:tcW w:w="1418" w:type="dxa"/>
+            <w:tcBorders>
+              <w:top w:val="nil"/>
+              <w:left w:val="nil"/>
+              <w:bottom w:val="nil"/>
+              <w:right w:val="nil"/>
+            </w:tcBorders>
+            <w:shd w:val="clear" w:color="auto" w:fill="auto"/>
+          </w:tcPr>
+          <w:p>
+            <w:pPr>
+              <w:spacing w:after="0" w:line="240" w:lineRule="auto"/>
+              <w:rPr>
+                <w:rFonts w:eastAsia="Times New Roman" w:cstheme="minorHAnsi"/>
+                <w:lang w:eastAsia="en-GB"/>
+              </w:rPr>
+            </w:pPr>
+          </w:p>
+        </w:tc>
+        <w:tc>
+          <w:tcPr>
+            <w:tcW w:w="1178" w:type="dxa"/>
+            <w:tcBorders>
+              <w:top w:val="nil"/>
+              <w:left w:val="nil"/>
+              <w:bottom w:val="nil"/>
+              <w:right w:val="nil"/>
+            </w:tcBorders>
+            <w:shd w:val="clear" w:color="auto" w:fill="auto"/>
+          </w:tcPr>
+          <w:p>
+            <w:pPr>
+              <w:spacing w:after="0" w:line="240" w:lineRule="auto"/>
+              <w:rPr>
+                <w:rFonts w:eastAsia="Times New Roman" w:cstheme="minorHAnsi"/>
+                <w:lang w:eastAsia="en-GB"/>
+              </w:rPr>
+            </w:pPr>
+          </w:p>
+        </w:tc>
+        <w:tc>
+          <w:tcPr>
+            <w:tcW w:w="1297" w:type="dxa"/>
+            <w:tcBorders>
+              <w:top w:val="nil"/>
+              <w:left w:val="nil"/>
+              <w:bottom w:val="nil"/>
+              <w:right w:val="nil"/>
+            </w:tcBorders>
+            <w:shd w:val="clear" w:color="auto" w:fill="auto"/>
+          </w:tcPr>
+          <w:p>
+            <w:pPr>
+              <w:spacing w:after="0" w:line="240" w:lineRule="auto"/>
+              <w:rPr>
+                <w:rFonts w:eastAsia="Times New Roman" w:cstheme="minorHAnsi"/>
+                <w:lang w:eastAsia="en-GB"/>
+              </w:rPr>
+            </w:pPr>
+          </w:p>
+        </w:tc>
+        <w:tc>
+          <w:tcPr>
+            <w:tcW w:w="1298" w:type="dxa"/>
+            <w:tcBorders>
+              <w:top w:val="nil"/>
+              <w:left w:val="nil"/>
+              <w:bottom w:val="nil"/>
+              <w:right w:val="nil"/>
+            </w:tcBorders>
+            <w:shd w:val="clear" w:color="auto" w:fill="auto"/>
+          </w:tcPr>
+          <w:p>
+            <w:pPr>
+              <w:spacing w:after="0" w:line="240" w:lineRule="auto"/>
+              <w:rPr>
+                <w:rFonts w:eastAsia="Times New Roman" w:cstheme="minorHAnsi"/>
+                <w:lang w:eastAsia="en-GB"/>
+              </w:rPr>
+            </w:pPr>
+          </w:p>
+        </w:tc>
+        <w:tc>
+          <w:tcPr>
+            <w:tcW w:w="1296" w:type="dxa"/>
+            <w:tcBorders>
+              <w:top w:val="nil"/>
+              <w:left w:val="nil"/>
+              <w:bottom w:val="nil"/>
+              <w:right w:val="nil"/>
+            </w:tcBorders>
+            <w:shd w:val="clear" w:color="auto" w:fill="auto"/>
+          </w:tcPr>
+          <w:p>
+            <w:pPr>
+              <w:spacing w:after="0" w:line="240" w:lineRule="auto"/>
+              <w:rPr>
+                <w:rFonts w:eastAsia="Times New Roman" w:cstheme="minorHAnsi"/>
+                <w:lang w:eastAsia="en-GB"/>
+              </w:rPr>
+            </w:pPr>
+          </w:p>
+        </w:tc>
+        <w:tc>
+          <w:tcPr>
+            <w:tcW w:w="1298" w:type="dxa"/>
+            <w:tcBorders>
+              <w:top w:val="nil"/>
+              <w:left w:val="nil"/>
+              <w:bottom w:val="nil"/>
+              <w:right w:val="nil"/>
+            </w:tcBorders>
+            <w:shd w:val="clear" w:color="auto" w:fill="auto"/>
+          </w:tcPr>
+          <w:p>
+            <w:pPr>
+              <w:spacing w:after="0" w:line="240" w:lineRule="auto"/>
+              <w:rPr>
+                <w:rFonts w:eastAsia="Times New Roman" w:cstheme="minorHAnsi"/>
+                <w:lang w:eastAsia="en-GB"/>
+              </w:rPr>
+            </w:pPr>
+          </w:p>
+        </w:tc>
+        <w:tc>
+          <w:tcPr>
+            <w:tcW w:w="1296" w:type="dxa"/>
+            <w:tcBorders>
+              <w:top w:val="nil"/>
+              <w:left w:val="nil"/>
+              <w:bottom w:val="nil"/>
+              <w:right w:val="nil"/>
+            </w:tcBorders>
+            <w:shd w:val="clear" w:color="auto" w:fill="auto"/>
+          </w:tcPr>
+          <w:p>
+            <w:pPr>
+              <w:spacing w:after="0" w:line="240" w:lineRule="auto"/>
+              <w:rPr>
+                <w:rFonts w:eastAsia="Times New Roman" w:cstheme="minorHAnsi"/>
+                <w:lang w:eastAsia="en-GB"/>
+              </w:rPr>
+            </w:pPr>
+          </w:p>
+        </w:tc>
+        <w:tc>
+          <w:tcPr>
+            <w:tcW w:w="1296" w:type="dxa"/>
+            <w:tcBorders>
+              <w:top w:val="nil"/>
+              <w:left w:val="nil"/>
+              <w:bottom w:val="nil"/>
+              <w:right w:val="nil"/>
+            </w:tcBorders>
+            <w:shd w:val="clear" w:color="auto" w:fill="auto"/>
+          </w:tcPr>
+          <w:p>
+            <w:pPr>
+              <w:spacing w:after="0" w:line="240" w:lineRule="auto"/>
+              <w:rPr>
+                <w:rFonts w:eastAsia="Times New Roman" w:cstheme="minorHAnsi"/>
+                <w:lang w:eastAsia="en-GB"/>
+              </w:rPr>
+            </w:pPr>
+          </w:p>
+        </w:tc>
+        <w:tc>
+          <w:tcPr>
+            <w:tcW w:w="1297" w:type="dxa"/>
+            <w:tcBorders>
+              <w:top w:val="nil"/>
+              <w:left w:val="nil"/>
+              <w:bottom w:val="nil"/>
+              <w:right w:val="nil"/>
+            </w:tcBorders>
+            <w:shd w:val="clear" w:color="auto" w:fill="auto"/>
+          </w:tcPr>
+          <w:p>
+            <w:pPr>
+              <w:spacing w:after="0" w:line="240" w:lineRule="auto"/>
+              <w:rPr>
+                <w:rFonts w:eastAsia="Times New Roman" w:cstheme="minorHAnsi"/>
+                <w:lang w:eastAsia="en-GB"/>
+              </w:rPr>
+            </w:pPr>
+          </w:p>
+        </w:tc>
+        <w:tc>
+          <w:tcPr>
+            <w:tcW w:w="1296" w:type="dxa"/>
+            <w:tcBorders>
+              <w:top w:val="nil"/>
+              <w:left w:val="nil"/>
+              <w:bottom w:val="nil"/>
+              <w:right w:val="nil"/>
+            </w:tcBorders>
+            <w:shd w:val="clear" w:color="auto" w:fill="auto"/>
+          </w:tcPr>
+          <w:p>
+            <w:pPr>
+              <w:spacing w:after="0" w:line="240" w:lineRule="auto"/>
+              <w:rPr>
+                <w:rFonts w:eastAsia="Times New Roman" w:cstheme="minorHAnsi"/>
+                <w:lang w:eastAsia="en-GB"/>
+              </w:rPr>
+            </w:pPr>
+          </w:p>
+        </w:tc>
+        <w:tc>
+          <w:tcPr>
+            <w:tcW w:w="1298" w:type="dxa"/>
+            <w:tcBorders>
+              <w:top w:val="nil"/>
+              <w:left w:val="nil"/>
+              <w:bottom w:val="nil"/>
+              <w:right w:val="nil"/>
+            </w:tcBorders>
+            <w:shd w:val="clear" w:color="auto" w:fill="auto"/>
+          </w:tcPr>
+          <w:p>
+            <w:pPr>
+              <w:spacing w:after="0" w:line="240" w:lineRule="auto"/>
+              <w:rPr>
+                <w:rFonts w:eastAsia="Times New Roman" w:cstheme="minorHAnsi"/>
+                <w:lang w:eastAsia="en-GB"/>
+              </w:rPr>
+            </w:pPr>
+          </w:p>
+        </w:tc>
+      </w:tr>
+      <w:tr>
+        <w:trPr>
+          <w:trHeight w:val="295"/>
+        </w:trPr>
+        <w:tc>
+          <w:tcPr>
+            <w:tcW w:w="1418" w:type="dxa"/>
+            <w:tcBorders>
+              <w:top w:val="nil"/>
+              <w:left w:val="nil"/>
+              <w:bottom w:val="nil"/>
+              <w:right w:val="nil"/>
+            </w:tcBorders>
+            <w:shd w:val="clear" w:color="auto" w:fill="auto"/>
+          </w:tcPr>
+          <w:p>
+            <w:pPr>
+              <w:spacing w:after="0" w:line="240" w:lineRule="auto"/>
+              <w:rPr>
+                <w:rFonts w:eastAsia="Times New Roman" w:cstheme="minorHAnsi"/>
+                <w:lang w:eastAsia="en-GB"/>
+              </w:rPr>
+            </w:pPr>
+          </w:p>
+        </w:tc>
+        <w:tc>
+          <w:tcPr>
+            <w:tcW w:w="1178" w:type="dxa"/>
+            <w:tcBorders>
+              <w:top w:val="nil"/>
+              <w:left w:val="nil"/>
+              <w:bottom w:val="nil"/>
+              <w:right w:val="nil"/>
+            </w:tcBorders>
+            <w:shd w:val="clear" w:color="auto" w:fill="auto"/>
+          </w:tcPr>
+          <w:p>
+            <w:pPr>
+              <w:spacing w:after="0" w:line="240" w:lineRule="auto"/>
+              <w:rPr>
+                <w:rFonts w:eastAsia="Times New Roman" w:cstheme="minorHAnsi"/>
+                <w:lang w:eastAsia="en-GB"/>
+              </w:rPr>
+            </w:pPr>
+          </w:p>
+        </w:tc>
+        <w:tc>
+          <w:tcPr>
+            <w:tcW w:w="1297" w:type="dxa"/>
+            <w:tcBorders>
+              <w:top w:val="nil"/>
+              <w:left w:val="nil"/>
+              <w:bottom w:val="nil"/>
+              <w:right w:val="nil"/>
+            </w:tcBorders>
+            <w:shd w:val="clear" w:color="auto" w:fill="auto"/>
+          </w:tcPr>
+          <w:p>
+            <w:pPr>
+              <w:spacing w:after="0" w:line="240" w:lineRule="auto"/>
+              <w:rPr>
+                <w:rFonts w:eastAsia="Times New Roman" w:cstheme="minorHAnsi"/>
+                <w:lang w:eastAsia="en-GB"/>
+              </w:rPr>
+            </w:pPr>
+          </w:p>
+        </w:tc>
+        <w:tc>
+          <w:tcPr>
+            <w:tcW w:w="1298" w:type="dxa"/>
+            <w:tcBorders>
+              <w:top w:val="nil"/>
+              <w:left w:val="nil"/>
+              <w:bottom w:val="nil"/>
+              <w:right w:val="nil"/>
+            </w:tcBorders>
+            <w:shd w:val="clear" w:color="auto" w:fill="auto"/>
+          </w:tcPr>
+          <w:p>
+            <w:pPr>
+              <w:spacing w:after="0" w:line="240" w:lineRule="auto"/>
+              <w:rPr>
+                <w:rFonts w:eastAsia="Times New Roman" w:cstheme="minorHAnsi"/>
+                <w:lang w:eastAsia="en-GB"/>
+              </w:rPr>
+            </w:pPr>
+          </w:p>
+        </w:tc>
+        <w:tc>
+          <w:tcPr>
+            <w:tcW w:w="1296" w:type="dxa"/>
+            <w:tcBorders>
+              <w:top w:val="nil"/>
+              <w:left w:val="nil"/>
+              <w:bottom w:val="nil"/>
+              <w:right w:val="nil"/>
+            </w:tcBorders>
+            <w:shd w:val="clear" w:color="auto" w:fill="auto"/>
+          </w:tcPr>
+          <w:p>
+            <w:pPr>
+              <w:spacing w:after="0" w:line="240" w:lineRule="auto"/>
+              <w:rPr>
+                <w:rFonts w:eastAsia="Times New Roman" w:cstheme="minorHAnsi"/>
+                <w:lang w:eastAsia="en-GB"/>
+              </w:rPr>
+            </w:pPr>
+          </w:p>
+        </w:tc>
+        <w:tc>
+          <w:tcPr>
+            <w:tcW w:w="1298" w:type="dxa"/>
+            <w:tcBorders>
+              <w:top w:val="nil"/>
+              <w:left w:val="nil"/>
+              <w:bottom w:val="nil"/>
+              <w:right w:val="nil"/>
+            </w:tcBorders>
+            <w:shd w:val="clear" w:color="auto" w:fill="auto"/>
+          </w:tcPr>
+          <w:p>
+            <w:pPr>
+              <w:spacing w:after="0" w:line="240" w:lineRule="auto"/>
+              <w:rPr>
+                <w:rFonts w:eastAsia="Times New Roman" w:cstheme="minorHAnsi"/>
+                <w:lang w:eastAsia="en-GB"/>
+              </w:rPr>
+            </w:pPr>
+          </w:p>
+        </w:tc>
+        <w:tc>
+          <w:tcPr>
+            <w:tcW w:w="1296" w:type="dxa"/>
+            <w:tcBorders>
+              <w:top w:val="nil"/>
+              <w:left w:val="nil"/>
+              <w:bottom w:val="nil"/>
+              <w:right w:val="nil"/>
+            </w:tcBorders>
+            <w:shd w:val="clear" w:color="auto" w:fill="auto"/>
+          </w:tcPr>
+          <w:p>
+            <w:pPr>
+              <w:spacing w:after="0" w:line="240" w:lineRule="auto"/>
+              <w:rPr>
+                <w:rFonts w:eastAsia="Times New Roman" w:cstheme="minorHAnsi"/>
+                <w:lang w:eastAsia="en-GB"/>
+              </w:rPr>
+            </w:pPr>
+          </w:p>
+        </w:tc>
+        <w:tc>
+          <w:tcPr>
+            <w:tcW w:w="1296" w:type="dxa"/>
+            <w:tcBorders>
+              <w:top w:val="nil"/>
+              <w:left w:val="nil"/>
+              <w:bottom w:val="nil"/>
+              <w:right w:val="nil"/>
+            </w:tcBorders>
+            <w:shd w:val="clear" w:color="auto" w:fill="auto"/>
+          </w:tcPr>
+          <w:p>
+            <w:pPr>
+              <w:spacing w:after="0" w:line="240" w:lineRule="auto"/>
+              <w:rPr>
+                <w:rFonts w:eastAsia="Times New Roman" w:cstheme="minorHAnsi"/>
+                <w:lang w:eastAsia="en-GB"/>
+              </w:rPr>
+            </w:pPr>
+          </w:p>
+        </w:tc>
+        <w:tc>
+          <w:tcPr>
+            <w:tcW w:w="1297" w:type="dxa"/>
+            <w:tcBorders>
+              <w:top w:val="nil"/>
+              <w:left w:val="nil"/>
+              <w:bottom w:val="nil"/>
+              <w:right w:val="nil"/>
+            </w:tcBorders>
+            <w:shd w:val="clear" w:color="auto" w:fill="auto"/>
+          </w:tcPr>
+          <w:p>
+            <w:pPr>
+              <w:spacing w:after="0" w:line="240" w:lineRule="auto"/>
+              <w:rPr>
+                <w:rFonts w:eastAsia="Times New Roman" w:cstheme="minorHAnsi"/>
+                <w:lang w:eastAsia="en-GB"/>
+              </w:rPr>
+            </w:pPr>
+          </w:p>
+        </w:tc>
+        <w:tc>
+          <w:tcPr>
+            <w:tcW w:w="1296" w:type="dxa"/>
+            <w:tcBorders>
+              <w:top w:val="nil"/>
+              <w:left w:val="nil"/>
+              <w:bottom w:val="nil"/>
+              <w:right w:val="nil"/>
+            </w:tcBorders>
+            <w:shd w:val="clear" w:color="auto" w:fill="auto"/>
+          </w:tcPr>
+          <w:p>
+            <w:pPr>
+              <w:spacing w:after="0" w:line="240" w:lineRule="auto"/>
+              <w:rPr>
+                <w:rFonts w:eastAsia="Times New Roman" w:cstheme="minorHAnsi"/>
+                <w:lang w:eastAsia="en-GB"/>
+              </w:rPr>
+            </w:pPr>
+          </w:p>
+        </w:tc>
+        <w:tc>
+          <w:tcPr>
+            <w:tcW w:w="1298" w:type="dxa"/>
+            <w:tcBorders>
+              <w:top w:val="nil"/>
+              <w:left w:val="nil"/>
+              <w:bottom w:val="nil"/>
+              <w:right w:val="nil"/>
+            </w:tcBorders>
+            <w:shd w:val="clear" w:color="auto" w:fill="auto"/>
+          </w:tcPr>
+          <w:p>
+            <w:pPr>
+              <w:spacing w:after="0" w:line="240" w:lineRule="auto"/>
+              <w:rPr>
+                <w:rFonts w:eastAsia="Times New Roman" w:cstheme="minorHAnsi"/>
+                <w:lang w:eastAsia="en-GB"/>
+              </w:rPr>
+            </w:pPr>
+          </w:p>
+        </w:tc>
+      </w:tr>
+      <w:tr>
+        <w:trPr>
+          <w:trHeight w:val="295"/>
+        </w:trPr>
+        <w:tc>
+          <w:tcPr>
+            <w:tcW w:w="1418" w:type="dxa"/>
+            <w:tcBorders>
+              <w:top w:val="single" w:sz="4" w:space="0" w:color="B2B2B2"/>
+              <w:left w:val="single" w:sz="4" w:space="0" w:color="B2B2B2"/>
+              <w:bottom w:val="single" w:sz="4" w:space="0" w:color="B2B2B2"/>
+              <w:right w:val="single" w:sz="4" w:space="0" w:color="B2B2B2"/>
+            </w:tcBorders>
+            <w:shd w:val="clear" w:color="000000" w:fill="FFFFCC"/>
+            <w:noWrap/>
+            <w:hideMark/>
+          </w:tcPr>
+          <w:p>
+            <w:pPr>
+              <w:spacing w:after="0" w:line="240" w:lineRule="auto"/>
+              <w:rPr>
+                <w:rFonts w:eastAsia="Times New Roman" w:cstheme="minorHAnsi"/>
+                <w:b/>
+                <w:bCs/>
+                <w:u w:val="single"/>
+                <w:lang w:eastAsia="en-GB"/>
+              </w:rPr>
+            </w:pPr>
+            <w:r>
+              <w:rPr>
+                <w:rFonts w:eastAsia="Times New Roman" w:cstheme="minorHAnsi"/>
+                <w:b/>
+                <w:bCs/>
+                <w:u w:val="single"/>
+                <w:lang w:eastAsia="en-GB"/>
+              </w:rPr>
+              <w:t>Test Scenario</w:t>
+            </w:r>
+            <w:r>
+              <w:rPr>
+                <w:rFonts w:eastAsia="Times New Roman" w:cstheme="minorHAnsi"/>
+                <w:b/>
+                <w:bCs/>
+                <w:u w:val="single"/>
+                <w:lang w:eastAsia="en-GB"/>
+              </w:rPr>
+              <w:t xml:space="preserve"> </w:t>
+            </w:r>
+            <w:r>
+              <w:rPr>
+                <w:rFonts w:eastAsia="Times New Roman" w:cstheme="minorHAnsi"/>
+                <w:b/>
+                <w:bCs/>
+                <w:u w:val="single"/>
+                <w:lang w:eastAsia="en-GB"/>
+              </w:rPr>
+              <w:t>6</w:t>
+            </w:r>
+            <w:r>
+              <w:rPr>
+                <w:rFonts w:eastAsia="Times New Roman" w:cstheme="minorHAnsi"/>
+                <w:b/>
+                <w:bCs/>
+                <w:u w:val="single"/>
+                <w:lang w:eastAsia="en-GB"/>
+              </w:rPr>
+              <w:t>.</w:t>
+            </w:r>
+          </w:p>
+        </w:tc>
+        <w:tc>
+          <w:tcPr>
+            <w:tcW w:w="7663" w:type="dxa"/>
+            <w:gridSpan w:val="6"/>
+            <w:tcBorders>
+              <w:top w:val="nil"/>
+              <w:left w:val="nil"/>
+              <w:bottom w:val="nil"/>
+              <w:right w:val="nil"/>
+            </w:tcBorders>
+            <w:shd w:val="clear" w:color="auto" w:fill="auto"/>
+            <w:noWrap/>
+            <w:hideMark/>
+          </w:tcPr>
+          <w:p>
+            <w:pPr>
+              <w:spacing w:after="0" w:line="240" w:lineRule="auto"/>
+              <w:rPr>
+                <w:rFonts w:eastAsia="Times New Roman" w:cstheme="minorHAnsi"/>
+                <w:lang w:eastAsia="en-GB"/>
+              </w:rPr>
+            </w:pPr>
+            <w:r>
+              <w:t>You should not be able to supply both input parameters ('Name' and 'Offset') simultaneously</w:t>
+            </w:r>
+          </w:p>
+        </w:tc>
+        <w:tc>
+          <w:tcPr>
+            <w:tcW w:w="1296" w:type="dxa"/>
+            <w:tcBorders>
+              <w:top w:val="nil"/>
+              <w:left w:val="nil"/>
+              <w:bottom w:val="nil"/>
+              <w:right w:val="nil"/>
+            </w:tcBorders>
+            <w:shd w:val="clear" w:color="auto" w:fill="auto"/>
+            <w:hideMark/>
+          </w:tcPr>
+          <w:p>
+            <w:pPr>
+              <w:spacing w:after="0" w:line="240" w:lineRule="auto"/>
+              <w:rPr>
+                <w:rFonts w:eastAsia="Times New Roman" w:cstheme="minorHAnsi"/>
+                <w:lang w:eastAsia="en-GB"/>
+              </w:rPr>
+            </w:pPr>
+          </w:p>
+        </w:tc>
+        <w:tc>
+          <w:tcPr>
+            <w:tcW w:w="1297" w:type="dxa"/>
+            <w:tcBorders>
+              <w:top w:val="nil"/>
+              <w:left w:val="nil"/>
+              <w:bottom w:val="nil"/>
+              <w:right w:val="nil"/>
+            </w:tcBorders>
+            <w:shd w:val="clear" w:color="auto" w:fill="auto"/>
+            <w:hideMark/>
+          </w:tcPr>
+          <w:p>
+            <w:pPr>
+              <w:spacing w:after="0" w:line="240" w:lineRule="auto"/>
+              <w:rPr>
+                <w:rFonts w:eastAsia="Times New Roman" w:cstheme="minorHAnsi"/>
+                <w:lang w:eastAsia="en-GB"/>
+              </w:rPr>
+            </w:pPr>
+          </w:p>
+        </w:tc>
+        <w:tc>
+          <w:tcPr>
+            <w:tcW w:w="1296" w:type="dxa"/>
+            <w:tcBorders>
+              <w:top w:val="nil"/>
+              <w:left w:val="nil"/>
+              <w:bottom w:val="nil"/>
+              <w:right w:val="nil"/>
+            </w:tcBorders>
+            <w:shd w:val="clear" w:color="auto" w:fill="auto"/>
+            <w:hideMark/>
+          </w:tcPr>
+          <w:p>
+            <w:pPr>
+              <w:spacing w:after="0" w:line="240" w:lineRule="auto"/>
+              <w:rPr>
+                <w:rFonts w:eastAsia="Times New Roman" w:cstheme="minorHAnsi"/>
+                <w:lang w:eastAsia="en-GB"/>
+              </w:rPr>
+            </w:pPr>
+          </w:p>
+        </w:tc>
+        <w:tc>
+          <w:tcPr>
+            <w:tcW w:w="1298" w:type="dxa"/>
+            <w:tcBorders>
+              <w:top w:val="nil"/>
+              <w:left w:val="nil"/>
+              <w:bottom w:val="nil"/>
+              <w:right w:val="nil"/>
+            </w:tcBorders>
+            <w:shd w:val="clear" w:color="auto" w:fill="auto"/>
+            <w:hideMark/>
+          </w:tcPr>
+          <w:p>
+            <w:pPr>
+              <w:spacing w:after="0" w:line="240" w:lineRule="auto"/>
+              <w:rPr>
+                <w:rFonts w:eastAsia="Times New Roman" w:cstheme="minorHAnsi"/>
+                <w:lang w:eastAsia="en-GB"/>
+              </w:rPr>
+            </w:pPr>
+          </w:p>
+        </w:tc>
+      </w:tr>
+      <w:tr>
+        <w:trPr>
+          <w:trHeight w:val="295"/>
+        </w:trPr>
+        <w:tc>
+          <w:tcPr>
+            <w:tcW w:w="1418" w:type="dxa"/>
+            <w:tcBorders>
+              <w:top w:val="nil"/>
+              <w:left w:val="nil"/>
+              <w:bottom w:val="nil"/>
+              <w:right w:val="nil"/>
+            </w:tcBorders>
+            <w:shd w:val="clear" w:color="auto" w:fill="auto"/>
+            <w:noWrap/>
+            <w:vAlign w:val="bottom"/>
+            <w:hideMark/>
+          </w:tcPr>
+          <w:p>
+            <w:pPr>
+              <w:spacing w:after="0" w:line="240" w:lineRule="auto"/>
+              <w:rPr>
+                <w:rFonts w:eastAsia="Times New Roman" w:cstheme="minorHAnsi"/>
+                <w:lang w:eastAsia="en-GB"/>
+              </w:rPr>
+            </w:pPr>
+          </w:p>
+        </w:tc>
+        <w:tc>
+          <w:tcPr>
+            <w:tcW w:w="1178" w:type="dxa"/>
+            <w:tcBorders>
+              <w:top w:val="nil"/>
+              <w:left w:val="nil"/>
+              <w:bottom w:val="nil"/>
+              <w:right w:val="nil"/>
+            </w:tcBorders>
+            <w:shd w:val="clear" w:color="auto" w:fill="auto"/>
+            <w:noWrap/>
+            <w:vAlign w:val="bottom"/>
+            <w:hideMark/>
+          </w:tcPr>
+          <w:p>
+            <w:pPr>
+              <w:spacing w:after="0" w:line="240" w:lineRule="auto"/>
+              <w:rPr>
+                <w:rFonts w:eastAsia="Times New Roman" w:cstheme="minorHAnsi"/>
+                <w:lang w:eastAsia="en-GB"/>
+              </w:rPr>
+            </w:pPr>
+          </w:p>
+        </w:tc>
+        <w:tc>
+          <w:tcPr>
+            <w:tcW w:w="1297" w:type="dxa"/>
+            <w:tcBorders>
+              <w:top w:val="nil"/>
+              <w:left w:val="nil"/>
+              <w:bottom w:val="nil"/>
+              <w:right w:val="nil"/>
+            </w:tcBorders>
+            <w:shd w:val="clear" w:color="auto" w:fill="auto"/>
+            <w:noWrap/>
+            <w:vAlign w:val="bottom"/>
+            <w:hideMark/>
+          </w:tcPr>
+          <w:p>
+            <w:pPr>
+              <w:spacing w:after="0" w:line="240" w:lineRule="auto"/>
+              <w:rPr>
+                <w:rFonts w:eastAsia="Times New Roman" w:cstheme="minorHAnsi"/>
+                <w:lang w:eastAsia="en-GB"/>
+              </w:rPr>
+            </w:pPr>
+          </w:p>
+        </w:tc>
+        <w:tc>
+          <w:tcPr>
+            <w:tcW w:w="1298" w:type="dxa"/>
+            <w:tcBorders>
+              <w:top w:val="nil"/>
+              <w:left w:val="nil"/>
+              <w:bottom w:val="nil"/>
+              <w:right w:val="nil"/>
+            </w:tcBorders>
+            <w:shd w:val="clear" w:color="auto" w:fill="auto"/>
+            <w:noWrap/>
+            <w:vAlign w:val="bottom"/>
+            <w:hideMark/>
+          </w:tcPr>
+          <w:p>
+            <w:pPr>
+              <w:spacing w:after="0" w:line="240" w:lineRule="auto"/>
+              <w:rPr>
+                <w:rFonts w:eastAsia="Times New Roman" w:cstheme="minorHAnsi"/>
+                <w:lang w:eastAsia="en-GB"/>
+              </w:rPr>
+            </w:pPr>
+          </w:p>
+        </w:tc>
+        <w:tc>
+          <w:tcPr>
+            <w:tcW w:w="1296" w:type="dxa"/>
+            <w:tcBorders>
+              <w:top w:val="nil"/>
+              <w:left w:val="nil"/>
+              <w:bottom w:val="nil"/>
+              <w:right w:val="nil"/>
+            </w:tcBorders>
+            <w:shd w:val="clear" w:color="auto" w:fill="auto"/>
+            <w:noWrap/>
+            <w:vAlign w:val="bottom"/>
+            <w:hideMark/>
+          </w:tcPr>
+          <w:p>
+            <w:pPr>
+              <w:spacing w:after="0" w:line="240" w:lineRule="auto"/>
+              <w:rPr>
+                <w:rFonts w:eastAsia="Times New Roman" w:cstheme="minorHAnsi"/>
+                <w:lang w:eastAsia="en-GB"/>
+              </w:rPr>
+            </w:pPr>
+          </w:p>
+        </w:tc>
+        <w:tc>
+          <w:tcPr>
+            <w:tcW w:w="1298" w:type="dxa"/>
+            <w:tcBorders>
+              <w:top w:val="nil"/>
+              <w:left w:val="nil"/>
+              <w:bottom w:val="nil"/>
+              <w:right w:val="nil"/>
+            </w:tcBorders>
+            <w:shd w:val="clear" w:color="auto" w:fill="auto"/>
+            <w:noWrap/>
+            <w:vAlign w:val="bottom"/>
+            <w:hideMark/>
+          </w:tcPr>
+          <w:p>
+            <w:pPr>
+              <w:spacing w:after="0" w:line="240" w:lineRule="auto"/>
+              <w:rPr>
+                <w:rFonts w:eastAsia="Times New Roman" w:cstheme="minorHAnsi"/>
+                <w:lang w:eastAsia="en-GB"/>
+              </w:rPr>
+            </w:pPr>
+          </w:p>
+        </w:tc>
+        <w:tc>
+          <w:tcPr>
+            <w:tcW w:w="1296" w:type="dxa"/>
+            <w:tcBorders>
+              <w:top w:val="nil"/>
+              <w:left w:val="nil"/>
+              <w:bottom w:val="nil"/>
+              <w:right w:val="nil"/>
+            </w:tcBorders>
+            <w:shd w:val="clear" w:color="auto" w:fill="auto"/>
+            <w:noWrap/>
+            <w:vAlign w:val="bottom"/>
+            <w:hideMark/>
+          </w:tcPr>
+          <w:p>
+            <w:pPr>
+              <w:spacing w:after="0" w:line="240" w:lineRule="auto"/>
+              <w:rPr>
+                <w:rFonts w:eastAsia="Times New Roman" w:cstheme="minorHAnsi"/>
+                <w:lang w:eastAsia="en-GB"/>
+              </w:rPr>
+            </w:pPr>
+          </w:p>
+        </w:tc>
+        <w:tc>
+          <w:tcPr>
+            <w:tcW w:w="1296" w:type="dxa"/>
+            <w:tcBorders>
+              <w:top w:val="nil"/>
+              <w:left w:val="nil"/>
+              <w:bottom w:val="nil"/>
+              <w:right w:val="nil"/>
+            </w:tcBorders>
+            <w:shd w:val="clear" w:color="auto" w:fill="auto"/>
+            <w:noWrap/>
+            <w:vAlign w:val="bottom"/>
+            <w:hideMark/>
+          </w:tcPr>
+          <w:p>
+            <w:pPr>
+              <w:spacing w:after="0" w:line="240" w:lineRule="auto"/>
+              <w:rPr>
+                <w:rFonts w:eastAsia="Times New Roman" w:cstheme="minorHAnsi"/>
+                <w:lang w:eastAsia="en-GB"/>
+              </w:rPr>
+            </w:pPr>
+          </w:p>
+        </w:tc>
+        <w:tc>
+          <w:tcPr>
+            <w:tcW w:w="1297" w:type="dxa"/>
+            <w:tcBorders>
+              <w:top w:val="nil"/>
+              <w:left w:val="nil"/>
+              <w:bottom w:val="nil"/>
+              <w:right w:val="nil"/>
+            </w:tcBorders>
+            <w:shd w:val="clear" w:color="auto" w:fill="auto"/>
+            <w:noWrap/>
+            <w:vAlign w:val="bottom"/>
+            <w:hideMark/>
+          </w:tcPr>
+          <w:p>
+            <w:pPr>
+              <w:spacing w:after="0" w:line="240" w:lineRule="auto"/>
+              <w:rPr>
+                <w:rFonts w:eastAsia="Times New Roman" w:cstheme="minorHAnsi"/>
+                <w:lang w:eastAsia="en-GB"/>
+              </w:rPr>
+            </w:pPr>
+          </w:p>
+        </w:tc>
+        <w:tc>
+          <w:tcPr>
+            <w:tcW w:w="1296" w:type="dxa"/>
+            <w:tcBorders>
+              <w:top w:val="nil"/>
+              <w:left w:val="nil"/>
+              <w:bottom w:val="nil"/>
+              <w:right w:val="nil"/>
+            </w:tcBorders>
+            <w:shd w:val="clear" w:color="auto" w:fill="auto"/>
+            <w:noWrap/>
+            <w:vAlign w:val="bottom"/>
+            <w:hideMark/>
+          </w:tcPr>
+          <w:p>
+            <w:pPr>
+              <w:spacing w:after="0" w:line="240" w:lineRule="auto"/>
+              <w:rPr>
+                <w:rFonts w:eastAsia="Times New Roman" w:cstheme="minorHAnsi"/>
+                <w:lang w:eastAsia="en-GB"/>
+              </w:rPr>
+            </w:pPr>
+          </w:p>
+        </w:tc>
+        <w:tc>
+          <w:tcPr>
+            <w:tcW w:w="1298" w:type="dxa"/>
+            <w:tcBorders>
+              <w:top w:val="nil"/>
+              <w:left w:val="nil"/>
+              <w:bottom w:val="nil"/>
+              <w:right w:val="nil"/>
+            </w:tcBorders>
+            <w:shd w:val="clear" w:color="auto" w:fill="auto"/>
+            <w:noWrap/>
+            <w:vAlign w:val="bottom"/>
+            <w:hideMark/>
+          </w:tcPr>
+          <w:p>
+            <w:pPr>
+              <w:spacing w:after="0" w:line="240" w:lineRule="auto"/>
+              <w:rPr>
+                <w:rFonts w:eastAsia="Times New Roman" w:cstheme="minorHAnsi"/>
+                <w:lang w:eastAsia="en-GB"/>
+              </w:rPr>
+            </w:pPr>
+          </w:p>
+        </w:tc>
+      </w:tr>
+      <w:tr>
+        <w:trPr>
+          <w:trHeight w:val="472"/>
+        </w:trPr>
+        <w:tc>
+          <w:tcPr>
+            <w:tcW w:w="1418" w:type="dxa"/>
+            <w:vMerge w:val="restart"/>
+            <w:tcBorders>
+              <w:top w:val="single" w:sz="4" w:space="0" w:color="B2B2B2"/>
+              <w:left w:val="single" w:sz="4" w:space="0" w:color="B2B2B2"/>
+              <w:bottom w:val="single" w:sz="4" w:space="0" w:color="B2B2B2"/>
+              <w:right w:val="single" w:sz="4" w:space="0" w:color="B2B2B2"/>
+            </w:tcBorders>
+            <w:shd w:val="clear" w:color="000000" w:fill="FFFFCC"/>
+            <w:hideMark/>
+          </w:tcPr>
+          <w:p>
+            <w:pPr>
+              <w:spacing w:after="0" w:line="240" w:lineRule="auto"/>
+              <w:jc w:val="center"/>
+              <w:rPr>
+                <w:rFonts w:eastAsia="Times New Roman" w:cstheme="minorHAnsi"/>
+                <w:b/>
+                <w:bCs/>
+                <w:lang w:eastAsia="en-GB"/>
+              </w:rPr>
+            </w:pPr>
+            <w:r>
+              <w:rPr>
+                <w:rFonts w:eastAsia="Times New Roman" w:cstheme="minorHAnsi"/>
+                <w:b/>
+                <w:bCs/>
+                <w:lang w:eastAsia="en-GB"/>
+              </w:rPr>
+              <w:t>Step #</w:t>
+            </w:r>
+          </w:p>
+        </w:tc>
+        <w:tc>
+          <w:tcPr>
+            <w:tcW w:w="2475" w:type="dxa"/>
+            <w:gridSpan w:val="2"/>
+            <w:vMerge w:val="restart"/>
+            <w:tcBorders>
+              <w:top w:val="single" w:sz="4" w:space="0" w:color="B2B2B2"/>
+              <w:left w:val="single" w:sz="4" w:space="0" w:color="B2B2B2"/>
+              <w:bottom w:val="single" w:sz="4" w:space="0" w:color="B2B2B2"/>
+              <w:right w:val="single" w:sz="4" w:space="0" w:color="B2B2B2"/>
+            </w:tcBorders>
+            <w:shd w:val="clear" w:color="000000" w:fill="FFFFCC"/>
+            <w:hideMark/>
+          </w:tcPr>
+          <w:p>
+            <w:pPr>
+              <w:spacing w:after="0" w:line="240" w:lineRule="auto"/>
+              <w:jc w:val="center"/>
+              <w:rPr>
+                <w:rFonts w:eastAsia="Times New Roman" w:cstheme="minorHAnsi"/>
+                <w:b/>
+                <w:bCs/>
+                <w:lang w:eastAsia="en-GB"/>
+              </w:rPr>
+            </w:pPr>
+            <w:r>
+              <w:rPr>
+                <w:rFonts w:eastAsia="Times New Roman" w:cstheme="minorHAnsi"/>
+                <w:b/>
+                <w:bCs/>
+                <w:lang w:eastAsia="en-GB"/>
+              </w:rPr>
+              <w:t>Step Details</w:t>
+            </w:r>
+          </w:p>
+        </w:tc>
+        <w:tc>
+          <w:tcPr>
+            <w:tcW w:w="2594" w:type="dxa"/>
+            <w:gridSpan w:val="2"/>
+            <w:vMerge w:val="restart"/>
+            <w:tcBorders>
+              <w:top w:val="single" w:sz="4" w:space="0" w:color="B2B2B2"/>
+              <w:left w:val="single" w:sz="4" w:space="0" w:color="B2B2B2"/>
+              <w:bottom w:val="single" w:sz="4" w:space="0" w:color="B2B2B2"/>
+              <w:right w:val="single" w:sz="4" w:space="0" w:color="B2B2B2"/>
+            </w:tcBorders>
+            <w:shd w:val="clear" w:color="000000" w:fill="FFFFCC"/>
+            <w:noWrap/>
+            <w:hideMark/>
+          </w:tcPr>
+          <w:p>
+            <w:pPr>
+              <w:spacing w:after="0" w:line="240" w:lineRule="auto"/>
+              <w:jc w:val="center"/>
+              <w:rPr>
+                <w:rFonts w:eastAsia="Times New Roman" w:cstheme="minorHAnsi"/>
+                <w:b/>
+                <w:bCs/>
+                <w:lang w:eastAsia="en-GB"/>
+              </w:rPr>
+            </w:pPr>
+            <w:r>
+              <w:rPr>
+                <w:rFonts w:eastAsia="Times New Roman" w:cstheme="minorHAnsi"/>
+                <w:b/>
+                <w:bCs/>
+                <w:lang w:eastAsia="en-GB"/>
+              </w:rPr>
+              <w:t>Expected Results</w:t>
+            </w:r>
+          </w:p>
+        </w:tc>
+        <w:tc>
+          <w:tcPr>
+            <w:tcW w:w="3890" w:type="dxa"/>
+            <w:gridSpan w:val="3"/>
+            <w:vMerge w:val="restart"/>
+            <w:tcBorders>
+              <w:top w:val="single" w:sz="4" w:space="0" w:color="B2B2B2"/>
+              <w:left w:val="single" w:sz="4" w:space="0" w:color="B2B2B2"/>
+              <w:bottom w:val="single" w:sz="4" w:space="0" w:color="B2B2B2"/>
+              <w:right w:val="single" w:sz="4" w:space="0" w:color="B2B2B2"/>
+            </w:tcBorders>
+            <w:shd w:val="clear" w:color="000000" w:fill="FFFFCC"/>
+            <w:hideMark/>
+          </w:tcPr>
+          <w:p>
+            <w:pPr>
+              <w:spacing w:after="0" w:line="240" w:lineRule="auto"/>
+              <w:jc w:val="center"/>
+              <w:rPr>
+                <w:rFonts w:eastAsia="Times New Roman" w:cstheme="minorHAnsi"/>
+                <w:b/>
+                <w:bCs/>
+                <w:lang w:eastAsia="en-GB"/>
+              </w:rPr>
+            </w:pPr>
+            <w:r>
+              <w:rPr>
+                <w:rFonts w:eastAsia="Times New Roman" w:cstheme="minorHAnsi"/>
+                <w:b/>
+                <w:bCs/>
+                <w:lang w:eastAsia="en-GB"/>
+              </w:rPr>
+              <w:t>Actual Results</w:t>
+            </w:r>
+          </w:p>
+        </w:tc>
+        <w:tc>
+          <w:tcPr>
+            <w:tcW w:w="3891" w:type="dxa"/>
+            <w:gridSpan w:val="3"/>
+            <w:vMerge w:val="restart"/>
+            <w:tcBorders>
+              <w:top w:val="single" w:sz="4" w:space="0" w:color="B2B2B2"/>
+              <w:left w:val="single" w:sz="4" w:space="0" w:color="B2B2B2"/>
+              <w:bottom w:val="single" w:sz="4" w:space="0" w:color="B2B2B2"/>
+              <w:right w:val="single" w:sz="4" w:space="0" w:color="B2B2B2"/>
+            </w:tcBorders>
+            <w:shd w:val="clear" w:color="000000" w:fill="FFFFCC"/>
+            <w:hideMark/>
+          </w:tcPr>
+          <w:p>
+            <w:pPr>
+              <w:spacing w:after="0" w:line="240" w:lineRule="auto"/>
+              <w:jc w:val="center"/>
+              <w:rPr>
+                <w:rFonts w:eastAsia="Times New Roman" w:cstheme="minorHAnsi"/>
+                <w:b/>
+                <w:bCs/>
+                <w:lang w:eastAsia="en-GB"/>
+              </w:rPr>
+            </w:pPr>
+            <w:r>
+              <w:rPr>
+                <w:rFonts w:eastAsia="Times New Roman" w:cstheme="minorHAnsi"/>
+                <w:b/>
+                <w:bCs/>
+                <w:lang w:eastAsia="en-GB"/>
+              </w:rPr>
+              <w:t>Pass / Fail / Not executed / Suspended</w:t>
+            </w:r>
+          </w:p>
+        </w:tc>
+      </w:tr>
+      <w:tr>
+        <w:trPr>
+          <w:trHeight w:val="472"/>
+        </w:trPr>
+        <w:tc>
+          <w:tcPr>
+            <w:tcW w:w="1418" w:type="dxa"/>
+            <w:vMerge/>
+            <w:tcBorders>
+              <w:top w:val="single" w:sz="4" w:space="0" w:color="B2B2B2"/>
+              <w:left w:val="single" w:sz="4" w:space="0" w:color="B2B2B2"/>
+              <w:bottom w:val="single" w:sz="4" w:space="0" w:color="B2B2B2"/>
+              <w:right w:val="single" w:sz="4" w:space="0" w:color="B2B2B2"/>
+            </w:tcBorders>
+            <w:vAlign w:val="center"/>
+            <w:hideMark/>
+          </w:tcPr>
+          <w:p>
+            <w:pPr>
+              <w:spacing w:after="0" w:line="240" w:lineRule="auto"/>
+              <w:rPr>
+                <w:rFonts w:eastAsia="Times New Roman" w:cstheme="minorHAnsi"/>
+                <w:b/>
+                <w:bCs/>
+                <w:lang w:eastAsia="en-GB"/>
+              </w:rPr>
+            </w:pPr>
+          </w:p>
+        </w:tc>
+        <w:tc>
+          <w:tcPr>
+            <w:tcW w:w="2475" w:type="dxa"/>
+            <w:gridSpan w:val="2"/>
+            <w:vMerge/>
+            <w:tcBorders>
+              <w:top w:val="single" w:sz="4" w:space="0" w:color="B2B2B2"/>
+              <w:left w:val="single" w:sz="4" w:space="0" w:color="B2B2B2"/>
+              <w:bottom w:val="single" w:sz="4" w:space="0" w:color="B2B2B2"/>
+              <w:right w:val="single" w:sz="4" w:space="0" w:color="B2B2B2"/>
+            </w:tcBorders>
+            <w:vAlign w:val="center"/>
+            <w:hideMark/>
+          </w:tcPr>
+          <w:p>
+            <w:pPr>
+              <w:spacing w:after="0" w:line="240" w:lineRule="auto"/>
+              <w:rPr>
+                <w:rFonts w:eastAsia="Times New Roman" w:cstheme="minorHAnsi"/>
+                <w:b/>
+                <w:bCs/>
+                <w:lang w:eastAsia="en-GB"/>
+              </w:rPr>
+            </w:pPr>
+          </w:p>
+        </w:tc>
+        <w:tc>
+          <w:tcPr>
+            <w:tcW w:w="2594" w:type="dxa"/>
+            <w:gridSpan w:val="2"/>
+            <w:vMerge/>
+            <w:tcBorders>
+              <w:top w:val="single" w:sz="4" w:space="0" w:color="B2B2B2"/>
+              <w:left w:val="single" w:sz="4" w:space="0" w:color="B2B2B2"/>
+              <w:bottom w:val="single" w:sz="4" w:space="0" w:color="B2B2B2"/>
+              <w:right w:val="single" w:sz="4" w:space="0" w:color="B2B2B2"/>
+            </w:tcBorders>
+            <w:vAlign w:val="center"/>
+            <w:hideMark/>
+          </w:tcPr>
+          <w:p>
+            <w:pPr>
+              <w:spacing w:after="0" w:line="240" w:lineRule="auto"/>
+              <w:rPr>
+                <w:rFonts w:eastAsia="Times New Roman" w:cstheme="minorHAnsi"/>
+                <w:b/>
+                <w:bCs/>
+                <w:lang w:eastAsia="en-GB"/>
+              </w:rPr>
+            </w:pPr>
+          </w:p>
+        </w:tc>
+        <w:tc>
+          <w:tcPr>
+            <w:tcW w:w="3890" w:type="dxa"/>
+            <w:gridSpan w:val="3"/>
+            <w:vMerge/>
+            <w:tcBorders>
+              <w:top w:val="single" w:sz="4" w:space="0" w:color="B2B2B2"/>
+              <w:left w:val="single" w:sz="4" w:space="0" w:color="B2B2B2"/>
+              <w:bottom w:val="single" w:sz="4" w:space="0" w:color="B2B2B2"/>
+              <w:right w:val="single" w:sz="4" w:space="0" w:color="B2B2B2"/>
+            </w:tcBorders>
+            <w:vAlign w:val="center"/>
+            <w:hideMark/>
+          </w:tcPr>
+          <w:p>
+            <w:pPr>
+              <w:spacing w:after="0" w:line="240" w:lineRule="auto"/>
+              <w:rPr>
+                <w:rFonts w:eastAsia="Times New Roman" w:cstheme="minorHAnsi"/>
+                <w:b/>
+                <w:bCs/>
+                <w:lang w:eastAsia="en-GB"/>
+              </w:rPr>
+            </w:pPr>
+          </w:p>
+        </w:tc>
+        <w:tc>
+          <w:tcPr>
+            <w:tcW w:w="3891" w:type="dxa"/>
+            <w:gridSpan w:val="3"/>
+            <w:vMerge/>
+            <w:tcBorders>
+              <w:top w:val="single" w:sz="4" w:space="0" w:color="B2B2B2"/>
+              <w:left w:val="single" w:sz="4" w:space="0" w:color="B2B2B2"/>
+              <w:bottom w:val="single" w:sz="4" w:space="0" w:color="B2B2B2"/>
+              <w:right w:val="single" w:sz="4" w:space="0" w:color="B2B2B2"/>
+            </w:tcBorders>
+            <w:vAlign w:val="center"/>
+            <w:hideMark/>
+          </w:tcPr>
+          <w:p>
+            <w:pPr>
+              <w:spacing w:after="0" w:line="240" w:lineRule="auto"/>
+              <w:rPr>
+                <w:rFonts w:eastAsia="Times New Roman" w:cstheme="minorHAnsi"/>
+                <w:b/>
+                <w:bCs/>
+                <w:lang w:eastAsia="en-GB"/>
+              </w:rPr>
+            </w:pPr>
+          </w:p>
+        </w:tc>
+      </w:tr>
+      <w:tr>
+        <w:trPr>
+          <w:trHeight w:val="573"/>
+        </w:trPr>
+        <w:tc>
+          <w:tcPr>
+            <w:tcW w:w="1418" w:type="dxa"/>
+            <w:tcBorders>
+              <w:top w:val="single" w:sz="4" w:space="0" w:color="auto"/>
+              <w:left w:val="single" w:sz="4" w:space="0" w:color="auto"/>
+              <w:bottom w:val="single" w:sz="4" w:space="0" w:color="auto"/>
+              <w:right w:val="single" w:sz="4" w:space="0" w:color="auto"/>
+            </w:tcBorders>
+            <w:shd w:val="clear" w:color="auto" w:fill="auto"/>
+            <w:hideMark/>
+          </w:tcPr>
+          <w:p>
+            <w:pPr>
+              <w:spacing w:after="0" w:line="240" w:lineRule="auto"/>
+              <w:jc w:val="center"/>
+              <w:rPr>
+                <w:rFonts w:eastAsia="Times New Roman" w:cstheme="minorHAnsi"/>
+                <w:lang w:eastAsia="en-GB"/>
+              </w:rPr>
+            </w:pPr>
+            <w:r>
+              <w:rPr>
+                <w:rFonts w:eastAsia="Times New Roman" w:cstheme="minorHAnsi"/>
+                <w:lang w:eastAsia="en-GB"/>
+              </w:rPr>
+              <w:t>1</w:t>
+            </w:r>
+          </w:p>
+        </w:tc>
+        <w:tc>
+          <w:tcPr>
+            <w:tcW w:w="2475" w:type="dxa"/>
+            <w:gridSpan w:val="2"/>
+            <w:tcBorders>
+              <w:top w:val="single" w:sz="4" w:space="0" w:color="auto"/>
+              <w:left w:val="nil"/>
+              <w:bottom w:val="single" w:sz="4" w:space="0" w:color="auto"/>
+              <w:right w:val="single" w:sz="4" w:space="0" w:color="auto"/>
+            </w:tcBorders>
+            <w:shd w:val="clear" w:color="auto" w:fill="auto"/>
+            <w:hideMark/>
+          </w:tcPr>
+          <w:p>
+            <w:pPr>
+              <w:spacing w:after="0" w:line="240" w:lineRule="auto"/>
+              <w:rPr>
+                <w:rFonts w:eastAsia="Times New Roman" w:cstheme="minorHAnsi"/>
+                <w:lang w:eastAsia="en-GB"/>
+              </w:rPr>
+            </w:pPr>
+            <w:r>
+              <w:rPr>
+                <w:rFonts w:eastAsia="Times New Roman" w:cstheme="minorHAnsi"/>
+                <w:lang w:eastAsia="en-GB"/>
+              </w:rPr>
+              <w:t>Get-</w:t>
+            </w:r>
+            <w:proofErr w:type="spellStart"/>
+            <w:r>
+              <w:rPr>
+                <w:rFonts w:eastAsia="Times New Roman" w:cstheme="minorHAnsi"/>
+                <w:lang w:eastAsia="en-GB"/>
+              </w:rPr>
+              <w:t>CommonTimeZone</w:t>
+            </w:r>
+            <w:proofErr w:type="spellEnd"/>
+            <w:r>
+              <w:rPr>
+                <w:rFonts w:eastAsia="Times New Roman" w:cstheme="minorHAnsi"/>
+                <w:lang w:eastAsia="en-GB"/>
+              </w:rPr>
+              <w:t xml:space="preserve"> </w:t>
+            </w:r>
+            <w:r>
+              <w:rPr>
+                <w:rFonts w:eastAsia="Times New Roman" w:cstheme="minorHAnsi"/>
+                <w:lang w:eastAsia="en-GB"/>
+              </w:rPr>
+              <w:t>-Name America</w:t>
+            </w:r>
+          </w:p>
+        </w:tc>
+        <w:tc>
+          <w:tcPr>
+            <w:tcW w:w="2594" w:type="dxa"/>
+            <w:gridSpan w:val="2"/>
+            <w:tcBorders>
+              <w:top w:val="single" w:sz="4" w:space="0" w:color="auto"/>
+              <w:left w:val="nil"/>
+              <w:bottom w:val="single" w:sz="4" w:space="0" w:color="auto"/>
+              <w:right w:val="single" w:sz="4" w:space="0" w:color="auto"/>
+            </w:tcBorders>
+            <w:shd w:val="clear" w:color="auto" w:fill="auto"/>
+            <w:hideMark/>
+          </w:tcPr>
+          <w:p>
+            <w:pPr>
+              <w:spacing w:after="0" w:line="240" w:lineRule="auto"/>
+              <w:rPr>
+                <w:rFonts w:eastAsia="Times New Roman" w:cstheme="minorHAnsi"/>
+                <w:lang w:eastAsia="en-GB"/>
+              </w:rPr>
+            </w:pPr>
+            <w:r>
+              <w:rPr>
+                <w:rFonts w:eastAsia="Times New Roman" w:cstheme="minorHAnsi"/>
+                <w:lang w:eastAsia="en-GB"/>
+              </w:rPr>
+              <w:t xml:space="preserve">-Offset parameter </w:t>
+            </w:r>
+            <w:proofErr w:type="gramStart"/>
+            <w:r>
+              <w:rPr>
+                <w:rFonts w:eastAsia="Times New Roman" w:cstheme="minorHAnsi"/>
+                <w:lang w:eastAsia="en-GB"/>
+              </w:rPr>
+              <w:t>should  not</w:t>
+            </w:r>
+            <w:proofErr w:type="gramEnd"/>
+            <w:r>
+              <w:rPr>
+                <w:rFonts w:eastAsia="Times New Roman" w:cstheme="minorHAnsi"/>
+                <w:lang w:eastAsia="en-GB"/>
+              </w:rPr>
+              <w:t xml:space="preserve"> come up</w:t>
+            </w:r>
+          </w:p>
+        </w:tc>
+        <w:tc>
+          <w:tcPr>
+            <w:tcW w:w="3890" w:type="dxa"/>
+            <w:gridSpan w:val="3"/>
+            <w:tcBorders>
+              <w:top w:val="single" w:sz="4" w:space="0" w:color="auto"/>
+              <w:left w:val="nil"/>
+              <w:bottom w:val="single" w:sz="4" w:space="0" w:color="auto"/>
+              <w:right w:val="single" w:sz="4" w:space="0" w:color="000000"/>
+            </w:tcBorders>
+            <w:shd w:val="clear" w:color="auto" w:fill="auto"/>
+            <w:hideMark/>
+          </w:tcPr>
+          <w:p>
+            <w:pPr>
+              <w:spacing w:after="0" w:line="240" w:lineRule="auto"/>
+              <w:rPr>
+                <w:rFonts w:eastAsia="Times New Roman" w:cstheme="minorHAnsi"/>
+                <w:lang w:eastAsia="en-GB"/>
+              </w:rPr>
+            </w:pPr>
+            <w:r>
+              <w:rPr>
+                <w:rFonts w:eastAsia="Times New Roman" w:cstheme="minorHAnsi"/>
+                <w:lang w:eastAsia="en-GB"/>
+              </w:rPr>
+              <w:t xml:space="preserve">As </w:t>
+            </w:r>
+            <w:proofErr w:type="gramStart"/>
+            <w:r>
+              <w:rPr>
+                <w:rFonts w:eastAsia="Times New Roman" w:cstheme="minorHAnsi"/>
+                <w:lang w:eastAsia="en-GB"/>
+              </w:rPr>
+              <w:t>Expected</w:t>
+            </w:r>
+            <w:proofErr w:type="gramEnd"/>
+          </w:p>
+        </w:tc>
+        <w:tc>
+          <w:tcPr>
+            <w:tcW w:w="3891" w:type="dxa"/>
+            <w:gridSpan w:val="3"/>
+            <w:tcBorders>
+              <w:top w:val="single" w:sz="4" w:space="0" w:color="auto"/>
+              <w:left w:val="nil"/>
+              <w:bottom w:val="single" w:sz="4" w:space="0" w:color="auto"/>
+              <w:right w:val="single" w:sz="4" w:space="0" w:color="000000"/>
+            </w:tcBorders>
+            <w:shd w:val="clear" w:color="auto" w:fill="auto"/>
+            <w:hideMark/>
+          </w:tcPr>
+          <w:p>
+            <w:pPr>
+              <w:spacing w:after="0" w:line="240" w:lineRule="auto"/>
+              <w:rPr>
+                <w:rFonts w:eastAsia="Times New Roman" w:cstheme="minorHAnsi"/>
+                <w:lang w:eastAsia="en-GB"/>
+              </w:rPr>
+            </w:pPr>
+            <w:r>
+              <w:rPr>
+                <w:rFonts w:eastAsia="Times New Roman" w:cstheme="minorHAnsi"/>
+                <w:lang w:eastAsia="en-GB"/>
+              </w:rPr>
+              <w:t>NA</w:t>
+            </w:r>
+          </w:p>
+        </w:tc>
+      </w:tr>
+      <w:tr>
+        <w:trPr>
+          <w:trHeight w:val="295"/>
+        </w:trPr>
+        <w:tc>
+          <w:tcPr>
+            <w:tcW w:w="14268" w:type="dxa"/>
+            <w:gridSpan w:val="11"/>
+            <w:tcBorders>
+              <w:top w:val="nil"/>
+              <w:left w:val="single" w:sz="4" w:space="0" w:color="auto"/>
+              <w:bottom w:val="single" w:sz="4" w:space="0" w:color="auto"/>
+              <w:right w:val="single" w:sz="4" w:space="0" w:color="000000"/>
+            </w:tcBorders>
+            <w:shd w:val="clear" w:color="auto" w:fill="auto"/>
+          </w:tcPr>
+          <w:p>
+            <w:pPr>
+              <w:spacing w:after="0" w:line="240" w:lineRule="auto"/>
+              <w:jc w:val="center"/>
+              <w:rPr>
+                <w:rFonts w:eastAsia="Times New Roman" w:cstheme="minorHAnsi"/>
+                <w:lang w:eastAsia="en-GB"/>
+              </w:rPr>
+            </w:pPr>
+            <w:r>
+              <w:rPr>
+                <w:rFonts w:eastAsia="Times New Roman" w:cstheme="minorHAnsi"/>
+                <w:lang w:eastAsia="en-GB"/>
+              </w:rPr>
+              <w:drawing>
+                <wp:inline distT="0" distB="0" distL="0" distR="0" wp14:anchorId="353452E0" wp14:editId="335C24BB">
+                  <wp:extent cx="4248368" cy="2038455"/>
+                  <wp:effectExtent l="0" t="0" r="0" b="0"/>
+                  <wp:docPr id="645567202" name="Picture 1"/>
+                  <wp:cNvGraphicFramePr>
+                    <a:graphicFrameLocks xmlns:a="http://schemas.openxmlformats.org/drawingml/2006/main" noChangeAspect="1"/>
+                  </wp:cNvGraphicFramePr>
+                  <a:graphic xmlns:a="http://schemas.openxmlformats.org/drawingml/2006/main">
+                    <a:graphicData uri="http://schemas.openxmlformats.org/drawingml/2006/picture">
+                      <pic:pic xmlns:pic="http://schemas.openxmlformats.org/drawingml/2006/picture">
+                        <pic:nvPicPr>
+                          <pic:cNvPr id="645567202" name=""/>
+                          <pic:cNvPicPr/>
+                        </pic:nvPicPr>
+                        <pic:blipFill>
+                          <a:blip r:embed="rId9"/>
+                          <a:stretch>
+                            <a:fillRect/>
+                          </a:stretch>
+                        </pic:blipFill>
+                        <pic:spPr>
+                          <a:xfrm>
+                            <a:off x="0" y="0"/>
+                            <a:ext cx="4248368" cy="2038455"/>
+                          </a:xfrm>
+                          <a:prstGeom prst="rect">
+                            <a:avLst/>
+                          </a:prstGeom>
+                        </pic:spPr>
+                      </pic:pic>
+                    </a:graphicData>
+                  </a:graphic>
+                </wp:inline>
+              </w:drawing>
+            </w:r>
+          </w:p>
+          <w:p>
+            <w:pPr>
+              <w:spacing w:after="0" w:line="240" w:lineRule="auto"/>
+              <w:jc w:val="center"/>
+              <w:rPr>
+                <w:rFonts w:eastAsia="Times New Roman" w:cstheme="minorHAnsi"/>
+                <w:b/>
+                <w:bCs/>
+                <w:lang w:eastAsia="en-GB"/>
+              </w:rPr>
+            </w:pPr>
+            <w:r>
+              <w:rPr>
+                <w:rFonts w:eastAsia="Times New Roman" w:cstheme="minorHAnsi"/>
+                <w:b/>
+                <w:bCs/>
+                <w:lang w:eastAsia="en-GB"/>
+              </w:rPr>
+              <w:t xml:space="preserve">Fig. </w:t>
+            </w:r>
+            <w:r>
+              <w:rPr>
+                <w:rFonts w:eastAsia="Times New Roman" w:cstheme="minorHAnsi"/>
+                <w:b/>
+                <w:bCs/>
+                <w:lang w:eastAsia="en-GB"/>
+              </w:rPr>
+              <w:t>6</w:t>
+            </w:r>
+            <w:r>
+              <w:rPr>
+                <w:rFonts w:eastAsia="Times New Roman" w:cstheme="minorHAnsi"/>
+                <w:b/>
+                <w:bCs/>
+                <w:lang w:eastAsia="en-GB"/>
+              </w:rPr>
+              <w:t xml:space="preserve">: Test case </w:t>
+            </w:r>
+            <w:r>
+              <w:rPr>
+                <w:rFonts w:eastAsia="Times New Roman" w:cstheme="minorHAnsi"/>
+                <w:b/>
+                <w:bCs/>
+                <w:lang w:eastAsia="en-GB"/>
+              </w:rPr>
+              <w:t>6</w:t>
+            </w:r>
+          </w:p>
+        </w:tc>
+      </w:tr>
+    </w:tbl>
     <w:p>
       <w:pPr>
         <w:rPr>

</xml_diff>